<commit_message>
Sửa lỗi phân trang - 28/10
</commit_message>
<xml_diff>
--- a/RecruitmentSystem/Nhom11_DuLieuNoSQL_Redis.docx
+++ b/RecruitmentSystem/Nhom11_DuLieuNoSQL_Redis.docx
@@ -983,7 +983,11 @@
           </mc:Choice>
           <mc:Fallback>
             <w:pict>
-              <v:shape w14:anchorId="704BDB2F" id="Text Box 3" o:spid="_x0000_s1029" type="#_x0000_t202" style="position:absolute;margin-left:65.15pt;margin-top:385.85pt;width:324.85pt;height:182pt;z-index:251760640;visibility:visible;mso-wrap-style:square;mso-width-percent:0;mso-height-percent:0;mso-wrap-distance-left:9pt;mso-wrap-distance-top:0;mso-wrap-distance-right:9pt;mso-wrap-distance-bottom:0;mso-position-horizontal:absolute;mso-position-horizontal-relative:text;mso-position-vertical:absolute;mso-position-vertical-relative:text;mso-width-percent:0;mso-height-percent:0;mso-width-relative:margin;mso-height-relative:margin;v-text-anchor:top" o:gfxdata="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" fillcolor="white [3201]" stroked="f" strokeweight=".5pt">
+              <v:shapetype w14:anchorId="704BDB2F" id="_x0000_t202" coordsize="21600,21600" o:spt="202" path="m,l,21600r21600,l21600,xe">
+                <v:stroke joinstyle="miter"/>
+                <v:path gradientshapeok="t" o:connecttype="rect"/>
+              </v:shapetype>
+              <v:shape id="Text Box 3" o:spid="_x0000_s1029" type="#_x0000_t202" style="position:absolute;margin-left:65.15pt;margin-top:385.85pt;width:324.85pt;height:182pt;z-index:251760640;visibility:visible;mso-wrap-style:square;mso-width-percent:0;mso-height-percent:0;mso-wrap-distance-left:9pt;mso-wrap-distance-top:0;mso-wrap-distance-right:9pt;mso-wrap-distance-bottom:0;mso-position-horizontal:absolute;mso-position-horizontal-relative:text;mso-position-vertical:absolute;mso-position-vertical-relative:text;mso-width-percent:0;mso-height-percent:0;mso-width-relative:margin;mso-height-relative:margin;v-text-anchor:top" o:gfxdata="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" fillcolor="white [3201]" stroked="f" strokeweight=".5pt">
                 <v:textbox>
                   <w:txbxContent>
                     <w:tbl>
@@ -15294,21 +15298,21 @@
         <w:pStyle w:val="Heading1"/>
       </w:pPr>
       <w:bookmarkStart w:id="0" w:name="_Toc207224569"/>
-      <w:bookmarkStart w:id="1" w:name="_Toc207224301"/>
-      <w:bookmarkStart w:id="2" w:name="_Toc211805312"/>
+      <w:bookmarkStart w:id="1" w:name="_Toc211805312"/>
+      <w:bookmarkStart w:id="2" w:name="_Toc207224301"/>
       <w:r>
         <w:lastRenderedPageBreak/>
         <w:t>Tổng quan về Redis</w:t>
       </w:r>
       <w:bookmarkEnd w:id="0"/>
+      <w:bookmarkEnd w:id="1"/>
+    </w:p>
+    <w:p>
+      <w:pPr>
+        <w:pStyle w:val="Heading2"/>
+      </w:pPr>
+      <w:bookmarkStart w:id="3" w:name="_Toc211805313"/>
       <w:bookmarkEnd w:id="2"/>
-    </w:p>
-    <w:p>
-      <w:pPr>
-        <w:pStyle w:val="Heading2"/>
-      </w:pPr>
-      <w:bookmarkStart w:id="3" w:name="_Toc211805313"/>
-      <w:bookmarkEnd w:id="1"/>
       <w:r>
         <w:t>Giới thiệu Redis</w:t>
       </w:r>
@@ -15710,51 +15714,25 @@
         <w:lastRenderedPageBreak/>
         <w:t xml:space="preserve">Bảng  </w:t>
       </w:r>
-      <w:r>
-        <w:fldChar w:fldCharType="begin"/>
-      </w:r>
-      <w:r>
-        <w:instrText xml:space="preserve"> STYLEREF 1 \s </w:instrText>
-      </w:r>
-      <w:r>
-        <w:fldChar w:fldCharType="separate"/>
-      </w:r>
-      <w:r>
-        <w:rPr>
-          <w:noProof/>
-        </w:rPr>
-        <w:t>1</w:t>
-      </w:r>
-      <w:r>
-        <w:rPr>
-          <w:noProof/>
-        </w:rPr>
-        <w:fldChar w:fldCharType="end"/>
-      </w:r>
+      <w:fldSimple w:instr=" STYLEREF 1 \s ">
+        <w:r>
+          <w:rPr>
+            <w:noProof/>
+          </w:rPr>
+          <w:t>1</w:t>
+        </w:r>
+      </w:fldSimple>
       <w:r>
         <w:t>.</w:t>
       </w:r>
-      <w:r>
-        <w:fldChar w:fldCharType="begin"/>
-      </w:r>
-      <w:r>
-        <w:instrText xml:space="preserve"> SEQ Bảng_ \* ARABIC \s 1 </w:instrText>
-      </w:r>
-      <w:r>
-        <w:fldChar w:fldCharType="separate"/>
-      </w:r>
-      <w:r>
-        <w:rPr>
-          <w:noProof/>
-        </w:rPr>
-        <w:t>1</w:t>
-      </w:r>
-      <w:r>
-        <w:rPr>
-          <w:noProof/>
-        </w:rPr>
-        <w:fldChar w:fldCharType="end"/>
-      </w:r>
+      <w:fldSimple w:instr=" SEQ Bảng_ \* ARABIC \s 1 ">
+        <w:r>
+          <w:rPr>
+            <w:noProof/>
+          </w:rPr>
+          <w:t>1</w:t>
+        </w:r>
+      </w:fldSimple>
       <w:r>
         <w:rPr>
           <w:noProof/>
@@ -16136,13 +16114,13 @@
       <w:pPr>
         <w:pStyle w:val="Heading2"/>
       </w:pPr>
-      <w:bookmarkStart w:id="9" w:name="_Toc207224315"/>
-      <w:bookmarkStart w:id="10" w:name="_Toc207224584"/>
-      <w:bookmarkStart w:id="11" w:name="_Toc211805318"/>
+      <w:bookmarkStart w:id="9" w:name="_Toc211805318"/>
+      <w:bookmarkStart w:id="10" w:name="_Toc207224315"/>
+      <w:bookmarkStart w:id="11" w:name="_Toc207224584"/>
       <w:r>
         <w:t>Kiến trúc</w:t>
       </w:r>
-      <w:bookmarkEnd w:id="11"/>
+      <w:bookmarkEnd w:id="9"/>
     </w:p>
     <w:p>
       <w:pPr>
@@ -16281,45 +16259,25 @@
       <w:r>
         <w:t xml:space="preserve">Hình </w:t>
       </w:r>
-      <w:r>
-        <w:fldChar w:fldCharType="begin"/>
-      </w:r>
-      <w:r>
-        <w:instrText xml:space="preserve"> STYLEREF 1 \s </w:instrText>
-      </w:r>
-      <w:r>
-        <w:fldChar w:fldCharType="separate"/>
-      </w:r>
-      <w:r>
-        <w:rPr>
-          <w:noProof/>
-        </w:rPr>
-        <w:t>1</w:t>
-      </w:r>
-      <w:r>
-        <w:fldChar w:fldCharType="end"/>
-      </w:r>
+      <w:fldSimple w:instr=" STYLEREF 1 \s ">
+        <w:r>
+          <w:rPr>
+            <w:noProof/>
+          </w:rPr>
+          <w:t>1</w:t>
+        </w:r>
+      </w:fldSimple>
       <w:r>
         <w:t>.</w:t>
       </w:r>
-      <w:r>
-        <w:fldChar w:fldCharType="begin"/>
-      </w:r>
-      <w:r>
-        <w:instrText xml:space="preserve"> SEQ Hình \* ARABIC \s 1 </w:instrText>
-      </w:r>
-      <w:r>
-        <w:fldChar w:fldCharType="separate"/>
-      </w:r>
-      <w:r>
-        <w:rPr>
-          <w:noProof/>
-        </w:rPr>
-        <w:t>1</w:t>
-      </w:r>
-      <w:r>
-        <w:fldChar w:fldCharType="end"/>
-      </w:r>
+      <w:fldSimple w:instr=" SEQ Hình \* ARABIC \s 1 ">
+        <w:r>
+          <w:rPr>
+            <w:noProof/>
+          </w:rPr>
+          <w:t>1</w:t>
+        </w:r>
+      </w:fldSimple>
       <w:r>
         <w:rPr>
           <w:noProof/>
@@ -16470,45 +16428,25 @@
       <w:r>
         <w:t xml:space="preserve">Hình </w:t>
       </w:r>
-      <w:r>
-        <w:fldChar w:fldCharType="begin"/>
-      </w:r>
-      <w:r>
-        <w:instrText xml:space="preserve"> STYLEREF 1 \s </w:instrText>
-      </w:r>
-      <w:r>
-        <w:fldChar w:fldCharType="separate"/>
-      </w:r>
-      <w:r>
-        <w:rPr>
-          <w:noProof/>
-        </w:rPr>
-        <w:t>1</w:t>
-      </w:r>
-      <w:r>
-        <w:fldChar w:fldCharType="end"/>
-      </w:r>
+      <w:fldSimple w:instr=" STYLEREF 1 \s ">
+        <w:r>
+          <w:rPr>
+            <w:noProof/>
+          </w:rPr>
+          <w:t>1</w:t>
+        </w:r>
+      </w:fldSimple>
       <w:r>
         <w:t>.</w:t>
       </w:r>
-      <w:r>
-        <w:fldChar w:fldCharType="begin"/>
-      </w:r>
-      <w:r>
-        <w:instrText xml:space="preserve"> SEQ Hình \* ARABIC \s 1 </w:instrText>
-      </w:r>
-      <w:r>
-        <w:fldChar w:fldCharType="separate"/>
-      </w:r>
-      <w:r>
-        <w:rPr>
-          <w:noProof/>
-        </w:rPr>
-        <w:t>2</w:t>
-      </w:r>
-      <w:r>
-        <w:fldChar w:fldCharType="end"/>
-      </w:r>
+      <w:fldSimple w:instr=" SEQ Hình \* ARABIC \s 1 ">
+        <w:r>
+          <w:rPr>
+            <w:noProof/>
+          </w:rPr>
+          <w:t>2</w:t>
+        </w:r>
+      </w:fldSimple>
       <w:r>
         <w:rPr>
           <w:noProof/>
@@ -16739,45 +16677,25 @@
       <w:r>
         <w:t xml:space="preserve">Hình </w:t>
       </w:r>
-      <w:r>
-        <w:fldChar w:fldCharType="begin"/>
-      </w:r>
-      <w:r>
-        <w:instrText xml:space="preserve"> STYLEREF 1 \s </w:instrText>
-      </w:r>
-      <w:r>
-        <w:fldChar w:fldCharType="separate"/>
-      </w:r>
-      <w:r>
-        <w:rPr>
-          <w:noProof/>
-        </w:rPr>
-        <w:t>1</w:t>
-      </w:r>
-      <w:r>
-        <w:fldChar w:fldCharType="end"/>
-      </w:r>
+      <w:fldSimple w:instr=" STYLEREF 1 \s ">
+        <w:r>
+          <w:rPr>
+            <w:noProof/>
+          </w:rPr>
+          <w:t>1</w:t>
+        </w:r>
+      </w:fldSimple>
       <w:r>
         <w:t>.</w:t>
       </w:r>
-      <w:r>
-        <w:fldChar w:fldCharType="begin"/>
-      </w:r>
-      <w:r>
-        <w:instrText xml:space="preserve"> SEQ Hình \* ARABIC \s 1 </w:instrText>
-      </w:r>
-      <w:r>
-        <w:fldChar w:fldCharType="separate"/>
-      </w:r>
-      <w:r>
-        <w:rPr>
-          <w:noProof/>
-        </w:rPr>
-        <w:t>3</w:t>
-      </w:r>
-      <w:r>
-        <w:fldChar w:fldCharType="end"/>
-      </w:r>
+      <w:fldSimple w:instr=" SEQ Hình \* ARABIC \s 1 ">
+        <w:r>
+          <w:rPr>
+            <w:noProof/>
+          </w:rPr>
+          <w:t>3</w:t>
+        </w:r>
+      </w:fldSimple>
       <w:r>
         <w:rPr>
           <w:noProof/>
@@ -17182,45 +17100,25 @@
       <w:r>
         <w:t xml:space="preserve">Hình </w:t>
       </w:r>
-      <w:r>
-        <w:fldChar w:fldCharType="begin"/>
-      </w:r>
-      <w:r>
-        <w:instrText xml:space="preserve"> STYLEREF 1 \s </w:instrText>
-      </w:r>
-      <w:r>
-        <w:fldChar w:fldCharType="separate"/>
-      </w:r>
-      <w:r>
-        <w:rPr>
-          <w:noProof/>
-        </w:rPr>
-        <w:t>1</w:t>
-      </w:r>
-      <w:r>
-        <w:fldChar w:fldCharType="end"/>
-      </w:r>
+      <w:fldSimple w:instr=" STYLEREF 1 \s ">
+        <w:r>
+          <w:rPr>
+            <w:noProof/>
+          </w:rPr>
+          <w:t>1</w:t>
+        </w:r>
+      </w:fldSimple>
       <w:r>
         <w:t>.</w:t>
       </w:r>
-      <w:r>
-        <w:fldChar w:fldCharType="begin"/>
-      </w:r>
-      <w:r>
-        <w:instrText xml:space="preserve"> SEQ Hình \* ARABIC \s 1 </w:instrText>
-      </w:r>
-      <w:r>
-        <w:fldChar w:fldCharType="separate"/>
-      </w:r>
-      <w:r>
-        <w:rPr>
-          <w:noProof/>
-        </w:rPr>
-        <w:t>4</w:t>
-      </w:r>
-      <w:r>
-        <w:fldChar w:fldCharType="end"/>
-      </w:r>
+      <w:fldSimple w:instr=" SEQ Hình \* ARABIC \s 1 ">
+        <w:r>
+          <w:rPr>
+            <w:noProof/>
+          </w:rPr>
+          <w:t>4</w:t>
+        </w:r>
+      </w:fldSimple>
       <w:r>
         <w:rPr>
           <w:noProof/>
@@ -17575,45 +17473,25 @@
       <w:r>
         <w:t xml:space="preserve">Hình </w:t>
       </w:r>
-      <w:r>
-        <w:fldChar w:fldCharType="begin"/>
-      </w:r>
-      <w:r>
-        <w:instrText xml:space="preserve"> STYLEREF 1 \s </w:instrText>
-      </w:r>
-      <w:r>
-        <w:fldChar w:fldCharType="separate"/>
-      </w:r>
-      <w:r>
-        <w:rPr>
-          <w:noProof/>
-        </w:rPr>
-        <w:t>1</w:t>
-      </w:r>
-      <w:r>
-        <w:fldChar w:fldCharType="end"/>
-      </w:r>
+      <w:fldSimple w:instr=" STYLEREF 1 \s ">
+        <w:r>
+          <w:rPr>
+            <w:noProof/>
+          </w:rPr>
+          <w:t>1</w:t>
+        </w:r>
+      </w:fldSimple>
       <w:r>
         <w:t>.</w:t>
       </w:r>
-      <w:r>
-        <w:fldChar w:fldCharType="begin"/>
-      </w:r>
-      <w:r>
-        <w:instrText xml:space="preserve"> SEQ Hình \* ARABIC \s 1 </w:instrText>
-      </w:r>
-      <w:r>
-        <w:fldChar w:fldCharType="separate"/>
-      </w:r>
-      <w:r>
-        <w:rPr>
-          <w:noProof/>
-        </w:rPr>
-        <w:t>5</w:t>
-      </w:r>
-      <w:r>
-        <w:fldChar w:fldCharType="end"/>
-      </w:r>
+      <w:fldSimple w:instr=" SEQ Hình \* ARABIC \s 1 ">
+        <w:r>
+          <w:rPr>
+            <w:noProof/>
+          </w:rPr>
+          <w:t>5</w:t>
+        </w:r>
+      </w:fldSimple>
       <w:r>
         <w:rPr>
           <w:noProof/>
@@ -17948,45 +17826,25 @@
       <w:r>
         <w:t xml:space="preserve">Hình </w:t>
       </w:r>
-      <w:r>
-        <w:fldChar w:fldCharType="begin"/>
-      </w:r>
-      <w:r>
-        <w:instrText xml:space="preserve"> STYLEREF 1 \s </w:instrText>
-      </w:r>
-      <w:r>
-        <w:fldChar w:fldCharType="separate"/>
-      </w:r>
-      <w:r>
-        <w:rPr>
-          <w:noProof/>
-        </w:rPr>
-        <w:t>1</w:t>
-      </w:r>
-      <w:r>
-        <w:fldChar w:fldCharType="end"/>
-      </w:r>
+      <w:fldSimple w:instr=" STYLEREF 1 \s ">
+        <w:r>
+          <w:rPr>
+            <w:noProof/>
+          </w:rPr>
+          <w:t>1</w:t>
+        </w:r>
+      </w:fldSimple>
       <w:r>
         <w:t>.</w:t>
       </w:r>
-      <w:r>
-        <w:fldChar w:fldCharType="begin"/>
-      </w:r>
-      <w:r>
-        <w:instrText xml:space="preserve"> SEQ Hình \* ARABIC \s 1 </w:instrText>
-      </w:r>
-      <w:r>
-        <w:fldChar w:fldCharType="separate"/>
-      </w:r>
-      <w:r>
-        <w:rPr>
-          <w:noProof/>
-        </w:rPr>
-        <w:t>6</w:t>
-      </w:r>
-      <w:r>
-        <w:fldChar w:fldCharType="end"/>
-      </w:r>
+      <w:fldSimple w:instr=" SEQ Hình \* ARABIC \s 1 ">
+        <w:r>
+          <w:rPr>
+            <w:noProof/>
+          </w:rPr>
+          <w:t>6</w:t>
+        </w:r>
+      </w:fldSimple>
       <w:r>
         <w:rPr>
           <w:noProof/>
@@ -18430,8 +18288,8 @@
       <w:r>
         <w:t>ài đặt</w:t>
       </w:r>
-      <w:bookmarkEnd w:id="9"/>
       <w:bookmarkEnd w:id="10"/>
+      <w:bookmarkEnd w:id="11"/>
       <w:bookmarkEnd w:id="24"/>
     </w:p>
     <w:p>
@@ -18476,19 +18334,7 @@
           <w:rPr>
             <w:rStyle w:val="Hyperlink"/>
           </w:rPr>
-          <w:t>https://github.com/redis-windows/re</w:t>
-        </w:r>
-        <w:r>
-          <w:rPr>
-            <w:rStyle w:val="Hyperlink"/>
-          </w:rPr>
-          <w:t>d</w:t>
-        </w:r>
-        <w:r>
-          <w:rPr>
-            <w:rStyle w:val="Hyperlink"/>
-          </w:rPr>
-          <w:t>is-windows/releases</w:t>
+          <w:t>https://github.com/redis-windows/redis-windows/releases</w:t>
         </w:r>
       </w:hyperlink>
       <w:r>
@@ -18647,6 +18493,9 @@
         <w:jc w:val="center"/>
       </w:pPr>
       <w:r>
+        <w:rPr>
+          <w:noProof/>
+        </w:rPr>
         <w:drawing>
           <wp:inline distT="0" distB="0" distL="0" distR="0" wp14:anchorId="2DE73B53" wp14:editId="1029F112">
             <wp:extent cx="4864100" cy="1977957"/>
@@ -18692,45 +18541,25 @@
       <w:r>
         <w:t xml:space="preserve">Hình </w:t>
       </w:r>
-      <w:r>
-        <w:fldChar w:fldCharType="begin"/>
-      </w:r>
-      <w:r>
-        <w:instrText xml:space="preserve"> STYLEREF 1 \s </w:instrText>
-      </w:r>
-      <w:r>
-        <w:fldChar w:fldCharType="separate"/>
-      </w:r>
-      <w:r>
-        <w:rPr>
-          <w:noProof/>
-        </w:rPr>
-        <w:t>1</w:t>
-      </w:r>
-      <w:r>
-        <w:fldChar w:fldCharType="end"/>
-      </w:r>
+      <w:fldSimple w:instr=" STYLEREF 1 \s ">
+        <w:r>
+          <w:rPr>
+            <w:noProof/>
+          </w:rPr>
+          <w:t>1</w:t>
+        </w:r>
+      </w:fldSimple>
       <w:r>
         <w:t>.</w:t>
       </w:r>
-      <w:r>
-        <w:fldChar w:fldCharType="begin"/>
-      </w:r>
-      <w:r>
-        <w:instrText xml:space="preserve"> SEQ Hình \* ARABIC \s 1 </w:instrText>
-      </w:r>
-      <w:r>
-        <w:fldChar w:fldCharType="separate"/>
-      </w:r>
-      <w:r>
-        <w:rPr>
-          <w:noProof/>
-        </w:rPr>
-        <w:t>7</w:t>
-      </w:r>
-      <w:r>
-        <w:fldChar w:fldCharType="end"/>
-      </w:r>
+      <w:fldSimple w:instr=" SEQ Hình \* ARABIC \s 1 ">
+        <w:r>
+          <w:rPr>
+            <w:noProof/>
+          </w:rPr>
+          <w:t>7</w:t>
+        </w:r>
+      </w:fldSimple>
       <w:r>
         <w:rPr>
           <w:noProof/>
@@ -18751,6 +18580,9 @@
         <w:jc w:val="center"/>
       </w:pPr>
       <w:r>
+        <w:rPr>
+          <w:noProof/>
+        </w:rPr>
         <w:drawing>
           <wp:inline distT="0" distB="0" distL="0" distR="0" wp14:anchorId="575809B8" wp14:editId="4C2AC27C">
             <wp:extent cx="4241800" cy="2243443"/>
@@ -18796,45 +18628,25 @@
       <w:r>
         <w:t xml:space="preserve">Hình </w:t>
       </w:r>
-      <w:r>
-        <w:fldChar w:fldCharType="begin"/>
-      </w:r>
-      <w:r>
-        <w:instrText xml:space="preserve"> STYLEREF 1 \s </w:instrText>
-      </w:r>
-      <w:r>
-        <w:fldChar w:fldCharType="separate"/>
-      </w:r>
-      <w:r>
-        <w:rPr>
-          <w:noProof/>
-        </w:rPr>
-        <w:t>1</w:t>
-      </w:r>
-      <w:r>
-        <w:fldChar w:fldCharType="end"/>
-      </w:r>
+      <w:fldSimple w:instr=" STYLEREF 1 \s ">
+        <w:r>
+          <w:rPr>
+            <w:noProof/>
+          </w:rPr>
+          <w:t>1</w:t>
+        </w:r>
+      </w:fldSimple>
       <w:r>
         <w:t>.</w:t>
       </w:r>
-      <w:r>
-        <w:fldChar w:fldCharType="begin"/>
-      </w:r>
-      <w:r>
-        <w:instrText xml:space="preserve"> SEQ Hình \* ARABIC \s 1 </w:instrText>
-      </w:r>
-      <w:r>
-        <w:fldChar w:fldCharType="separate"/>
-      </w:r>
-      <w:r>
-        <w:rPr>
-          <w:noProof/>
-        </w:rPr>
-        <w:t>8</w:t>
-      </w:r>
-      <w:r>
-        <w:fldChar w:fldCharType="end"/>
-      </w:r>
+      <w:fldSimple w:instr=" SEQ Hình \* ARABIC \s 1 ">
+        <w:r>
+          <w:rPr>
+            <w:noProof/>
+          </w:rPr>
+          <w:t>8</w:t>
+        </w:r>
+      </w:fldSimple>
       <w:r>
         <w:t xml:space="preserve"> </w:t>
       </w:r>
@@ -19433,45 +19245,25 @@
       <w:r>
         <w:t xml:space="preserve">Hình </w:t>
       </w:r>
-      <w:r>
-        <w:fldChar w:fldCharType="begin"/>
-      </w:r>
-      <w:r>
-        <w:instrText xml:space="preserve"> STYLEREF 1 \s </w:instrText>
-      </w:r>
-      <w:r>
-        <w:fldChar w:fldCharType="separate"/>
-      </w:r>
-      <w:r>
-        <w:rPr>
-          <w:noProof/>
-        </w:rPr>
-        <w:t>1</w:t>
-      </w:r>
-      <w:r>
-        <w:fldChar w:fldCharType="end"/>
-      </w:r>
+      <w:fldSimple w:instr=" STYLEREF 1 \s ">
+        <w:r>
+          <w:rPr>
+            <w:noProof/>
+          </w:rPr>
+          <w:t>1</w:t>
+        </w:r>
+      </w:fldSimple>
       <w:r>
         <w:t>.</w:t>
       </w:r>
-      <w:r>
-        <w:fldChar w:fldCharType="begin"/>
-      </w:r>
-      <w:r>
-        <w:instrText xml:space="preserve"> SEQ Hình \* ARABIC \s 1 </w:instrText>
-      </w:r>
-      <w:r>
-        <w:fldChar w:fldCharType="separate"/>
-      </w:r>
-      <w:r>
-        <w:rPr>
-          <w:noProof/>
-        </w:rPr>
-        <w:t>11</w:t>
-      </w:r>
-      <w:r>
-        <w:fldChar w:fldCharType="end"/>
-      </w:r>
+      <w:fldSimple w:instr=" SEQ Hình \* ARABIC \s 1 ">
+        <w:r>
+          <w:rPr>
+            <w:noProof/>
+          </w:rPr>
+          <w:t>11</w:t>
+        </w:r>
+      </w:fldSimple>
       <w:r>
         <w:rPr>
           <w:noProof/>
@@ -19602,45 +19394,25 @@
       <w:r>
         <w:t xml:space="preserve">Hình </w:t>
       </w:r>
-      <w:r>
-        <w:fldChar w:fldCharType="begin"/>
-      </w:r>
-      <w:r>
-        <w:instrText xml:space="preserve"> STYLEREF 1 \s </w:instrText>
-      </w:r>
-      <w:r>
-        <w:fldChar w:fldCharType="separate"/>
-      </w:r>
-      <w:r>
-        <w:rPr>
-          <w:noProof/>
-        </w:rPr>
-        <w:t>1</w:t>
-      </w:r>
-      <w:r>
-        <w:fldChar w:fldCharType="end"/>
-      </w:r>
+      <w:fldSimple w:instr=" STYLEREF 1 \s ">
+        <w:r>
+          <w:rPr>
+            <w:noProof/>
+          </w:rPr>
+          <w:t>1</w:t>
+        </w:r>
+      </w:fldSimple>
       <w:r>
         <w:t>.</w:t>
       </w:r>
-      <w:r>
-        <w:fldChar w:fldCharType="begin"/>
-      </w:r>
-      <w:r>
-        <w:instrText xml:space="preserve"> SEQ Hình \* ARABIC \s 1 </w:instrText>
-      </w:r>
-      <w:r>
-        <w:fldChar w:fldCharType="separate"/>
-      </w:r>
-      <w:r>
-        <w:rPr>
-          <w:noProof/>
-        </w:rPr>
-        <w:t>12</w:t>
-      </w:r>
-      <w:r>
-        <w:fldChar w:fldCharType="end"/>
-      </w:r>
+      <w:fldSimple w:instr=" SEQ Hình \* ARABIC \s 1 ">
+        <w:r>
+          <w:rPr>
+            <w:noProof/>
+          </w:rPr>
+          <w:t>12</w:t>
+        </w:r>
+      </w:fldSimple>
       <w:r>
         <w:rPr>
           <w:noProof/>
@@ -19734,45 +19506,25 @@
       <w:r>
         <w:t xml:space="preserve">Hình </w:t>
       </w:r>
-      <w:r>
-        <w:fldChar w:fldCharType="begin"/>
-      </w:r>
-      <w:r>
-        <w:instrText xml:space="preserve"> STYLEREF 1 \s </w:instrText>
-      </w:r>
-      <w:r>
-        <w:fldChar w:fldCharType="separate"/>
-      </w:r>
-      <w:r>
-        <w:rPr>
-          <w:noProof/>
-        </w:rPr>
-        <w:t>1</w:t>
-      </w:r>
-      <w:r>
-        <w:fldChar w:fldCharType="end"/>
-      </w:r>
+      <w:fldSimple w:instr=" STYLEREF 1 \s ">
+        <w:r>
+          <w:rPr>
+            <w:noProof/>
+          </w:rPr>
+          <w:t>1</w:t>
+        </w:r>
+      </w:fldSimple>
       <w:r>
         <w:t>.</w:t>
       </w:r>
-      <w:r>
-        <w:fldChar w:fldCharType="begin"/>
-      </w:r>
-      <w:r>
-        <w:instrText xml:space="preserve"> SEQ Hình \* ARABIC \s 1 </w:instrText>
-      </w:r>
-      <w:r>
-        <w:fldChar w:fldCharType="separate"/>
-      </w:r>
-      <w:r>
-        <w:rPr>
-          <w:noProof/>
-        </w:rPr>
-        <w:t>13</w:t>
-      </w:r>
-      <w:r>
-        <w:fldChar w:fldCharType="end"/>
-      </w:r>
+      <w:fldSimple w:instr=" SEQ Hình \* ARABIC \s 1 ">
+        <w:r>
+          <w:rPr>
+            <w:noProof/>
+          </w:rPr>
+          <w:t>13</w:t>
+        </w:r>
+      </w:fldSimple>
       <w:r>
         <w:rPr>
           <w:noProof/>
@@ -19874,45 +19626,25 @@
       <w:r>
         <w:t xml:space="preserve">Hình </w:t>
       </w:r>
-      <w:r>
-        <w:fldChar w:fldCharType="begin"/>
-      </w:r>
-      <w:r>
-        <w:instrText xml:space="preserve"> STYLEREF 1 \s </w:instrText>
-      </w:r>
-      <w:r>
-        <w:fldChar w:fldCharType="separate"/>
-      </w:r>
-      <w:r>
-        <w:rPr>
-          <w:noProof/>
-        </w:rPr>
-        <w:t>1</w:t>
-      </w:r>
-      <w:r>
-        <w:fldChar w:fldCharType="end"/>
-      </w:r>
+      <w:fldSimple w:instr=" STYLEREF 1 \s ">
+        <w:r>
+          <w:rPr>
+            <w:noProof/>
+          </w:rPr>
+          <w:t>1</w:t>
+        </w:r>
+      </w:fldSimple>
       <w:r>
         <w:t>.</w:t>
       </w:r>
-      <w:r>
-        <w:fldChar w:fldCharType="begin"/>
-      </w:r>
-      <w:r>
-        <w:instrText xml:space="preserve"> SEQ Hình \* ARABIC \s 1 </w:instrText>
-      </w:r>
-      <w:r>
-        <w:fldChar w:fldCharType="separate"/>
-      </w:r>
-      <w:r>
-        <w:rPr>
-          <w:noProof/>
-        </w:rPr>
-        <w:t>14</w:t>
-      </w:r>
-      <w:r>
-        <w:fldChar w:fldCharType="end"/>
-      </w:r>
+      <w:fldSimple w:instr=" SEQ Hình \* ARABIC \s 1 ">
+        <w:r>
+          <w:rPr>
+            <w:noProof/>
+          </w:rPr>
+          <w:t>14</w:t>
+        </w:r>
+      </w:fldSimple>
       <w:r>
         <w:rPr>
           <w:noProof/>
@@ -19978,45 +19710,25 @@
       <w:r>
         <w:t xml:space="preserve">Hình </w:t>
       </w:r>
-      <w:r>
-        <w:fldChar w:fldCharType="begin"/>
-      </w:r>
-      <w:r>
-        <w:instrText xml:space="preserve"> STYLEREF 1 \s </w:instrText>
-      </w:r>
-      <w:r>
-        <w:fldChar w:fldCharType="separate"/>
-      </w:r>
-      <w:r>
-        <w:rPr>
-          <w:noProof/>
-        </w:rPr>
-        <w:t>1</w:t>
-      </w:r>
-      <w:r>
-        <w:fldChar w:fldCharType="end"/>
-      </w:r>
+      <w:fldSimple w:instr=" STYLEREF 1 \s ">
+        <w:r>
+          <w:rPr>
+            <w:noProof/>
+          </w:rPr>
+          <w:t>1</w:t>
+        </w:r>
+      </w:fldSimple>
       <w:r>
         <w:t>.</w:t>
       </w:r>
-      <w:r>
-        <w:fldChar w:fldCharType="begin"/>
-      </w:r>
-      <w:r>
-        <w:instrText xml:space="preserve"> SEQ Hình \* ARABIC \s 1 </w:instrText>
-      </w:r>
-      <w:r>
-        <w:fldChar w:fldCharType="separate"/>
-      </w:r>
-      <w:r>
-        <w:rPr>
-          <w:noProof/>
-        </w:rPr>
-        <w:t>15</w:t>
-      </w:r>
-      <w:r>
-        <w:fldChar w:fldCharType="end"/>
-      </w:r>
+      <w:fldSimple w:instr=" SEQ Hình \* ARABIC \s 1 ">
+        <w:r>
+          <w:rPr>
+            <w:noProof/>
+          </w:rPr>
+          <w:t>15</w:t>
+        </w:r>
+      </w:fldSimple>
       <w:r>
         <w:rPr>
           <w:noProof/>
@@ -20097,45 +19809,25 @@
       <w:r>
         <w:t xml:space="preserve">Hình </w:t>
       </w:r>
-      <w:r>
-        <w:fldChar w:fldCharType="begin"/>
-      </w:r>
-      <w:r>
-        <w:instrText xml:space="preserve"> STYLEREF 1 \s </w:instrText>
-      </w:r>
-      <w:r>
-        <w:fldChar w:fldCharType="separate"/>
-      </w:r>
-      <w:r>
-        <w:rPr>
-          <w:noProof/>
-        </w:rPr>
-        <w:t>1</w:t>
-      </w:r>
-      <w:r>
-        <w:fldChar w:fldCharType="end"/>
-      </w:r>
+      <w:fldSimple w:instr=" STYLEREF 1 \s ">
+        <w:r>
+          <w:rPr>
+            <w:noProof/>
+          </w:rPr>
+          <w:t>1</w:t>
+        </w:r>
+      </w:fldSimple>
       <w:r>
         <w:t>.</w:t>
       </w:r>
-      <w:r>
-        <w:fldChar w:fldCharType="begin"/>
-      </w:r>
-      <w:r>
-        <w:instrText xml:space="preserve"> SEQ Hình \* ARABIC \s 1 </w:instrText>
-      </w:r>
-      <w:r>
-        <w:fldChar w:fldCharType="separate"/>
-      </w:r>
-      <w:r>
-        <w:rPr>
-          <w:noProof/>
-        </w:rPr>
-        <w:t>16</w:t>
-      </w:r>
-      <w:r>
-        <w:fldChar w:fldCharType="end"/>
-      </w:r>
+      <w:fldSimple w:instr=" SEQ Hình \* ARABIC \s 1 ">
+        <w:r>
+          <w:rPr>
+            <w:noProof/>
+          </w:rPr>
+          <w:t>16</w:t>
+        </w:r>
+      </w:fldSimple>
       <w:r>
         <w:rPr>
           <w:noProof/>
@@ -20315,45 +20007,25 @@
       <w:r>
         <w:t xml:space="preserve">Hình </w:t>
       </w:r>
-      <w:r>
-        <w:fldChar w:fldCharType="begin"/>
-      </w:r>
-      <w:r>
-        <w:instrText xml:space="preserve"> STYLEREF 1 \s </w:instrText>
-      </w:r>
-      <w:r>
-        <w:fldChar w:fldCharType="separate"/>
-      </w:r>
-      <w:r>
-        <w:rPr>
-          <w:noProof/>
-        </w:rPr>
-        <w:t>1</w:t>
-      </w:r>
-      <w:r>
-        <w:fldChar w:fldCharType="end"/>
-      </w:r>
+      <w:fldSimple w:instr=" STYLEREF 1 \s ">
+        <w:r>
+          <w:rPr>
+            <w:noProof/>
+          </w:rPr>
+          <w:t>1</w:t>
+        </w:r>
+      </w:fldSimple>
       <w:r>
         <w:t>.</w:t>
       </w:r>
-      <w:r>
-        <w:fldChar w:fldCharType="begin"/>
-      </w:r>
-      <w:r>
-        <w:instrText xml:space="preserve"> SEQ Hình \* ARABIC \s 1 </w:instrText>
-      </w:r>
-      <w:r>
-        <w:fldChar w:fldCharType="separate"/>
-      </w:r>
-      <w:r>
-        <w:rPr>
-          <w:noProof/>
-        </w:rPr>
-        <w:t>17</w:t>
-      </w:r>
-      <w:r>
-        <w:fldChar w:fldCharType="end"/>
-      </w:r>
+      <w:fldSimple w:instr=" SEQ Hình \* ARABIC \s 1 ">
+        <w:r>
+          <w:rPr>
+            <w:noProof/>
+          </w:rPr>
+          <w:t>17</w:t>
+        </w:r>
+      </w:fldSimple>
       <w:r>
         <w:rPr>
           <w:noProof/>
@@ -20815,16 +20487,16 @@
       <w:pPr>
         <w:pStyle w:val="Heading4"/>
       </w:pPr>
-      <w:bookmarkStart w:id="53" w:name="_Toc207224322"/>
-      <w:bookmarkStart w:id="54" w:name="_Toc207224591"/>
-      <w:bookmarkStart w:id="55" w:name="_Toc211805333"/>
+      <w:bookmarkStart w:id="53" w:name="_Toc211805333"/>
+      <w:bookmarkStart w:id="54" w:name="_Toc207224322"/>
+      <w:bookmarkStart w:id="55" w:name="_Toc207224591"/>
       <w:r>
         <w:t>Ví dụ</w:t>
       </w:r>
       <w:r>
         <w:t xml:space="preserve"> minh họa</w:t>
       </w:r>
-      <w:bookmarkEnd w:id="55"/>
+      <w:bookmarkEnd w:id="53"/>
     </w:p>
     <w:p>
       <w:pPr>
@@ -21930,8 +21602,8 @@
       <w:r>
         <w:t>Ứng dụng thực tế</w:t>
       </w:r>
-      <w:bookmarkEnd w:id="53"/>
       <w:bookmarkEnd w:id="54"/>
+      <w:bookmarkEnd w:id="55"/>
       <w:bookmarkEnd w:id="56"/>
     </w:p>
     <w:p>
@@ -22412,13 +22084,13 @@
       <w:pPr>
         <w:pStyle w:val="Heading4"/>
       </w:pPr>
-      <w:bookmarkStart w:id="66" w:name="_Toc207224326"/>
-      <w:bookmarkStart w:id="67" w:name="_Toc207224595"/>
-      <w:bookmarkStart w:id="68" w:name="_Toc211805338"/>
+      <w:bookmarkStart w:id="66" w:name="_Toc211805338"/>
+      <w:bookmarkStart w:id="67" w:name="_Toc207224326"/>
+      <w:bookmarkStart w:id="68" w:name="_Toc207224595"/>
       <w:r>
         <w:t>Ví dụ minh họa</w:t>
       </w:r>
-      <w:bookmarkEnd w:id="68"/>
+      <w:bookmarkEnd w:id="66"/>
     </w:p>
     <w:tbl>
       <w:tblPr>
@@ -22883,8 +22555,8 @@
         <w:lastRenderedPageBreak/>
         <w:t>Ứng dụng thực tế</w:t>
       </w:r>
-      <w:bookmarkEnd w:id="66"/>
       <w:bookmarkEnd w:id="67"/>
+      <w:bookmarkEnd w:id="68"/>
       <w:bookmarkEnd w:id="69"/>
     </w:p>
     <w:p>
@@ -23351,14 +23023,14 @@
       <w:pPr>
         <w:pStyle w:val="Heading4"/>
       </w:pPr>
-      <w:bookmarkStart w:id="79" w:name="_Toc207224330"/>
-      <w:bookmarkStart w:id="80" w:name="_Toc207224599"/>
-      <w:bookmarkStart w:id="81" w:name="_Toc211805343"/>
+      <w:bookmarkStart w:id="79" w:name="_Toc211805343"/>
+      <w:bookmarkStart w:id="80" w:name="_Toc207224330"/>
+      <w:bookmarkStart w:id="81" w:name="_Toc207224599"/>
       <w:r>
         <w:lastRenderedPageBreak/>
         <w:t>Ví dụ minh họa</w:t>
       </w:r>
-      <w:bookmarkEnd w:id="81"/>
+      <w:bookmarkEnd w:id="79"/>
     </w:p>
     <w:tbl>
       <w:tblPr>
@@ -24185,8 +23857,8 @@
       <w:r>
         <w:t>Ứng dụng thực tế</w:t>
       </w:r>
-      <w:bookmarkEnd w:id="79"/>
       <w:bookmarkEnd w:id="80"/>
+      <w:bookmarkEnd w:id="81"/>
       <w:bookmarkEnd w:id="82"/>
     </w:p>
     <w:p>
@@ -24645,13 +24317,13 @@
       <w:pPr>
         <w:pStyle w:val="Heading4"/>
       </w:pPr>
-      <w:bookmarkStart w:id="92" w:name="_Toc207224334"/>
-      <w:bookmarkStart w:id="93" w:name="_Toc207224603"/>
-      <w:bookmarkStart w:id="94" w:name="_Toc211805348"/>
+      <w:bookmarkStart w:id="92" w:name="_Toc211805348"/>
+      <w:bookmarkStart w:id="93" w:name="_Toc207224334"/>
+      <w:bookmarkStart w:id="94" w:name="_Toc207224603"/>
       <w:r>
         <w:t>Ví dụ minh họa</w:t>
       </w:r>
-      <w:bookmarkEnd w:id="94"/>
+      <w:bookmarkEnd w:id="92"/>
     </w:p>
     <w:tbl>
       <w:tblPr>
@@ -25109,8 +24781,8 @@
         <w:lastRenderedPageBreak/>
         <w:t>Ứng dụng thực tế</w:t>
       </w:r>
-      <w:bookmarkEnd w:id="92"/>
       <w:bookmarkEnd w:id="93"/>
+      <w:bookmarkEnd w:id="94"/>
       <w:bookmarkEnd w:id="95"/>
     </w:p>
     <w:p>
@@ -25503,13 +25175,13 @@
       <w:pPr>
         <w:pStyle w:val="Heading4"/>
       </w:pPr>
-      <w:bookmarkStart w:id="105" w:name="_Toc207224338"/>
-      <w:bookmarkStart w:id="106" w:name="_Toc207224607"/>
-      <w:bookmarkStart w:id="107" w:name="_Toc211805353"/>
+      <w:bookmarkStart w:id="105" w:name="_Toc211805353"/>
+      <w:bookmarkStart w:id="106" w:name="_Toc207224338"/>
+      <w:bookmarkStart w:id="107" w:name="_Toc207224607"/>
       <w:r>
         <w:t>Ví dụ minh họa</w:t>
       </w:r>
-      <w:bookmarkEnd w:id="107"/>
+      <w:bookmarkEnd w:id="105"/>
     </w:p>
     <w:tbl>
       <w:tblPr>
@@ -25890,8 +25562,8 @@
       <w:r>
         <w:t>Ứng dụng thực tế</w:t>
       </w:r>
-      <w:bookmarkEnd w:id="105"/>
       <w:bookmarkEnd w:id="106"/>
+      <w:bookmarkEnd w:id="107"/>
       <w:bookmarkEnd w:id="108"/>
     </w:p>
     <w:p>
@@ -27546,6 +27218,7 @@
       </w:pPr>
       <w:bookmarkStart w:id="118" w:name="_Toc211805364"/>
       <w:r>
+        <w:lastRenderedPageBreak/>
         <w:t>Ứng dụng thực tế</w:t>
       </w:r>
       <w:bookmarkEnd w:id="118"/>
@@ -29417,6 +29090,7 @@
       </w:pPr>
       <w:bookmarkStart w:id="128" w:name="_Toc211805374"/>
       <w:r>
+        <w:lastRenderedPageBreak/>
         <w:t>Ứng dụng thực tế</w:t>
       </w:r>
       <w:bookmarkEnd w:id="128"/>
@@ -31162,6 +30836,7 @@
         <w:pStyle w:val="Heading4"/>
       </w:pPr>
       <w:r>
+        <w:lastRenderedPageBreak/>
         <w:t xml:space="preserve">  </w:t>
       </w:r>
       <w:bookmarkStart w:id="138" w:name="_Toc211805384"/>
@@ -33300,6 +32975,7 @@
       <w:bookmarkStart w:id="146" w:name="_Toc207224608"/>
       <w:bookmarkStart w:id="147" w:name="_Toc211805391"/>
       <w:r>
+        <w:lastRenderedPageBreak/>
         <w:t>M</w:t>
       </w:r>
       <w:r>
@@ -37108,6 +36784,7 @@
         <w:rPr>
           <w:lang w:val="en-SG"/>
         </w:rPr>
+        <w:lastRenderedPageBreak/>
         <w:t xml:space="preserve">Tổng: </w:t>
       </w:r>
       <w:r>
@@ -37905,6 +37582,7 @@
         <w:rPr>
           <w:lang w:val="en-SG"/>
         </w:rPr>
+        <w:lastRenderedPageBreak/>
         <w:t>Không cần JOIN vì thông tin công ty có thể được cache. Với compound index phù hợp, MongoDB scan rất hiệu quả.</w:t>
       </w:r>
     </w:p>
@@ -38364,6 +38042,7 @@
         <w:rPr>
           <w:lang w:val="en-SG"/>
         </w:rPr>
+        <w:lastRenderedPageBreak/>
         <w:t xml:space="preserve">Cần </w:t>
       </w:r>
       <w:r>
@@ -38892,6 +38571,7 @@
         <w:rPr>
           <w:lang w:val="en-SG"/>
         </w:rPr>
+        <w:lastRenderedPageBreak/>
         <w:t xml:space="preserve">Chỉ </w:t>
       </w:r>
       <w:r>
@@ -40105,17 +39785,17 @@
     <w:tbl>
       <w:tblPr>
         <w:tblStyle w:val="TableGridLight"/>
-        <w:tblW w:w="0" w:type="auto"/>
+        <w:tblW w:w="5000" w:type="pct"/>
         <w:tblLook w:val="04A0" w:firstRow="1" w:lastRow="0" w:firstColumn="1" w:lastColumn="0" w:noHBand="0" w:noVBand="1"/>
       </w:tblPr>
       <w:tblGrid>
-        <w:gridCol w:w="1631"/>
-        <w:gridCol w:w="5894"/>
+        <w:gridCol w:w="1975"/>
+        <w:gridCol w:w="7136"/>
       </w:tblGrid>
       <w:tr>
         <w:tc>
           <w:tcPr>
-            <w:tcW w:w="0" w:type="auto"/>
+            <w:tcW w:w="1084" w:type="pct"/>
             <w:hideMark/>
           </w:tcPr>
           <w:p>
@@ -40138,7 +39818,7 @@
         </w:tc>
         <w:tc>
           <w:tcPr>
-            <w:tcW w:w="0" w:type="auto"/>
+            <w:tcW w:w="3916" w:type="pct"/>
             <w:hideMark/>
           </w:tcPr>
           <w:p>
@@ -40163,7 +39843,7 @@
       <w:tr>
         <w:tc>
           <w:tcPr>
-            <w:tcW w:w="0" w:type="auto"/>
+            <w:tcW w:w="1084" w:type="pct"/>
             <w:hideMark/>
           </w:tcPr>
           <w:p>
@@ -40182,7 +39862,7 @@
         </w:tc>
         <w:tc>
           <w:tcPr>
-            <w:tcW w:w="0" w:type="auto"/>
+            <w:tcW w:w="3916" w:type="pct"/>
             <w:hideMark/>
           </w:tcPr>
           <w:p>
@@ -40203,7 +39883,7 @@
       <w:tr>
         <w:tc>
           <w:tcPr>
-            <w:tcW w:w="0" w:type="auto"/>
+            <w:tcW w:w="1084" w:type="pct"/>
             <w:hideMark/>
           </w:tcPr>
           <w:p>
@@ -40222,7 +39902,7 @@
         </w:tc>
         <w:tc>
           <w:tcPr>
-            <w:tcW w:w="0" w:type="auto"/>
+            <w:tcW w:w="3916" w:type="pct"/>
             <w:hideMark/>
           </w:tcPr>
           <w:p>
@@ -40243,7 +39923,7 @@
       <w:tr>
         <w:tc>
           <w:tcPr>
-            <w:tcW w:w="0" w:type="auto"/>
+            <w:tcW w:w="1084" w:type="pct"/>
             <w:hideMark/>
           </w:tcPr>
           <w:p>
@@ -40262,7 +39942,7 @@
         </w:tc>
         <w:tc>
           <w:tcPr>
-            <w:tcW w:w="0" w:type="auto"/>
+            <w:tcW w:w="3916" w:type="pct"/>
             <w:hideMark/>
           </w:tcPr>
           <w:p>
@@ -56214,6 +55894,7 @@
   <w:style w:type="character" w:default="1" w:styleId="DefaultParagraphFont">
     <w:name w:val="Default Paragraph Font"/>
     <w:uiPriority w:val="1"/>
+    <w:semiHidden/>
     <w:unhideWhenUsed/>
   </w:style>
   <w:style w:type="table" w:default="1" w:styleId="TableNormal">

</xml_diff>